<commit_message>
Update CSC017 Final Exam Sample.docx
</commit_message>
<xml_diff>
--- a/Exam/CSC017 Final Exam Sample.docx
+++ b/Exam/CSC017 Final Exam Sample.docx
@@ -291,7 +291,23 @@
           <w:sz w:val="22"/>
           <w:szCs w:val="22"/>
         </w:rPr>
-        <w:t xml:space="preserve">Each multiple choice question has exactly one correct choice as answer. If there are multile choices that are correct, please select the choice “All of the above”.   If there are no choice that is correct, please select the choice “None of the above”.   </w:t>
+        <w:t xml:space="preserve">Each multiple choice question has exactly one correct choice as answer. If there are </w:t>
+      </w:r>
+      <w:proofErr w:type="spellStart"/>
+      <w:r>
+        <w:rPr>
+          <w:sz w:val="22"/>
+          <w:szCs w:val="22"/>
+        </w:rPr>
+        <w:t>multile</w:t>
+      </w:r>
+      <w:proofErr w:type="spellEnd"/>
+      <w:r>
+        <w:rPr>
+          <w:sz w:val="22"/>
+          <w:szCs w:val="22"/>
+        </w:rPr>
+        <w:t xml:space="preserve"> choices that are correct, please select the choice “All of the above”.   If there are no choice that is correct, please select the choice “None of the above”.   </w:t>
       </w:r>
     </w:p>
     <w:p>
@@ -305,19 +321,28 @@
     <w:p>
       <w:pPr>
         <w:rPr>
+          <w:sz w:val="22"/>
+          <w:szCs w:val="22"/>
+        </w:rPr>
+      </w:pPr>
+      <w:bookmarkStart w:id="1" w:name="_Hlk184590151"/>
+      <w:proofErr w:type="spellStart"/>
+      <w:r>
+        <w:rPr>
           <w:rFonts w:hint="eastAsia"/>
           <w:sz w:val="22"/>
           <w:szCs w:val="22"/>
         </w:rPr>
-      </w:pPr>
-      <w:bookmarkStart w:id="1" w:name="_Hlk184590151"/>
+        <w:t>Lec</w:t>
+      </w:r>
+      <w:proofErr w:type="spellEnd"/>
       <w:r>
         <w:rPr>
           <w:rFonts w:hint="eastAsia"/>
           <w:sz w:val="22"/>
           <w:szCs w:val="22"/>
         </w:rPr>
-        <w:t xml:space="preserve">Lec 4. Which of the following regular expressions </w:t>
+        <w:t xml:space="preserve"> 4. Which of the following regular expressions </w:t>
       </w:r>
       <w:r>
         <w:rPr>
@@ -350,7 +375,15 @@
         <w:t xml:space="preserve">is equivalent to </w:t>
       </w:r>
       <w:r>
-        <w:t>(a|b)*a+</w:t>
+        <w:t>(</w:t>
+      </w:r>
+      <w:proofErr w:type="spellStart"/>
+      <w:r>
+        <w:t>a|b</w:t>
+      </w:r>
+      <w:proofErr w:type="spellEnd"/>
+      <w:r>
+        <w:t>)*a+</w:t>
       </w:r>
     </w:p>
     <w:p>
@@ -361,13 +394,21 @@
         <w:t xml:space="preserve">A. </w:t>
       </w:r>
       <w:r>
-        <w:t>(a</w:t>
+        <w:t>(</w:t>
+      </w:r>
+      <w:proofErr w:type="spellStart"/>
+      <w:r>
+        <w:t>a</w:t>
       </w:r>
       <w:r>
         <w:t>|</w:t>
       </w:r>
       <w:r>
-        <w:t xml:space="preserve">b)*b(a)+ </w:t>
+        <w:t>b</w:t>
+      </w:r>
+      <w:proofErr w:type="spellEnd"/>
+      <w:r>
+        <w:t xml:space="preserve">)*b(a)+ </w:t>
       </w:r>
     </w:p>
     <w:p>
@@ -389,7 +430,15 @@
         <w:t xml:space="preserve">C. </w:t>
       </w:r>
       <w:r>
-        <w:t xml:space="preserve">(a|b)*aa* </w:t>
+        <w:t>(</w:t>
+      </w:r>
+      <w:proofErr w:type="spellStart"/>
+      <w:r>
+        <w:t>a|b</w:t>
+      </w:r>
+      <w:proofErr w:type="spellEnd"/>
+      <w:r>
+        <w:t xml:space="preserve">)*aa* </w:t>
       </w:r>
     </w:p>
     <w:p>
@@ -444,118 +493,34 @@
     </w:p>
     <w:p>
       <w:r>
-        <w:t>All</w:t>
-      </w:r>
-      <w:r>
-        <w:t xml:space="preserve"> </w:t>
-      </w:r>
-      <w:r>
-        <w:t>strings</w:t>
-      </w:r>
-      <w:r>
-        <w:t xml:space="preserve"> </w:t>
-      </w:r>
-      <w:r>
-        <w:t>of</w:t>
-      </w:r>
-      <w:r>
-        <w:t xml:space="preserve"> </w:t>
-      </w:r>
-      <w:r>
-        <w:t>a’s</w:t>
-      </w:r>
-      <w:r>
-        <w:t xml:space="preserve"> </w:t>
-      </w:r>
-      <w:r>
-        <w:t>and</w:t>
-      </w:r>
-      <w:r>
-        <w:t xml:space="preserve"> </w:t>
-      </w:r>
-      <w:r>
-        <w:t>b’s</w:t>
-      </w:r>
-      <w:r>
-        <w:t xml:space="preserve"> </w:t>
-      </w:r>
-      <w:r>
-        <w:t>that</w:t>
-      </w:r>
-      <w:r>
-        <w:t xml:space="preserve"> </w:t>
-      </w:r>
-      <w:r>
-        <w:t>end</w:t>
-      </w:r>
-      <w:r>
-        <w:t xml:space="preserve"> </w:t>
-      </w:r>
-      <w:r>
-        <w:t>with</w:t>
-      </w:r>
-      <w:r>
-        <w:t xml:space="preserve"> </w:t>
-      </w:r>
-      <w:r>
-        <w:t>a</w:t>
-      </w:r>
-      <w:r>
-        <w:t xml:space="preserve"> </w:t>
-      </w:r>
-      <w:r>
-        <w:t>run</w:t>
-      </w:r>
-      <w:r>
-        <w:t xml:space="preserve"> </w:t>
-      </w:r>
-      <w:r>
-        <w:t>of</w:t>
-      </w:r>
-      <w:r>
-        <w:t xml:space="preserve"> </w:t>
-      </w:r>
-      <w:r>
-        <w:t>one</w:t>
-      </w:r>
-      <w:r>
-        <w:t xml:space="preserve"> </w:t>
-      </w:r>
-      <w:r>
-        <w:t>or</w:t>
-      </w:r>
-      <w:r>
-        <w:t xml:space="preserve"> </w:t>
-      </w:r>
-      <w:r>
-        <w:t>more</w:t>
-      </w:r>
-      <w:r>
-        <w:t xml:space="preserve"> </w:t>
-      </w:r>
-      <w:r>
-        <w:t>a’s.</w:t>
-      </w:r>
-      <w:r>
-        <w:t xml:space="preserve"> (This explanation is not necessary for the exam.)</w:t>
+        <w:t>All strings of a’s and b’s that end with a run of one or more a’s. (This explanation is not necessary for the exam.)</w:t>
       </w:r>
     </w:p>
     <w:p/>
     <w:p>
       <w:pPr>
         <w:rPr>
+          <w:sz w:val="22"/>
+          <w:szCs w:val="22"/>
+        </w:rPr>
+      </w:pPr>
+      <w:proofErr w:type="spellStart"/>
+      <w:r>
+        <w:rPr>
           <w:rFonts w:hint="eastAsia"/>
           <w:sz w:val="22"/>
           <w:szCs w:val="22"/>
         </w:rPr>
-      </w:pPr>
+        <w:t>Lec</w:t>
+      </w:r>
+      <w:proofErr w:type="spellEnd"/>
       <w:r>
         <w:rPr>
           <w:rFonts w:hint="eastAsia"/>
           <w:sz w:val="22"/>
           <w:szCs w:val="22"/>
         </w:rPr>
-        <w:t xml:space="preserve">Lec 4. Which of the following regular expressions </w:t>
+        <w:t xml:space="preserve"> 4. Which of the following regular expressions </w:t>
       </w:r>
       <w:r>
         <w:rPr>
@@ -588,7 +553,15 @@
         <w:t xml:space="preserve">is equivalent to </w:t>
       </w:r>
       <w:r>
-        <w:t>(a|b|c)*</w:t>
+        <w:t>(</w:t>
+      </w:r>
+      <w:proofErr w:type="spellStart"/>
+      <w:r>
+        <w:t>a|b|c</w:t>
+      </w:r>
+      <w:proofErr w:type="spellEnd"/>
+      <w:r>
+        <w:t>)*</w:t>
       </w:r>
     </w:p>
     <w:p>
@@ -599,37 +572,54 @@
         <w:t xml:space="preserve">A. </w:t>
       </w:r>
       <w:r>
-        <w:t>[a</w:t>
-      </w:r>
-      <w:r>
-        <w:t>-</w:t>
-      </w:r>
-      <w:r>
-        <w:t xml:space="preserve">c]* </w:t>
+        <w:t xml:space="preserve">[a-c]* </w:t>
       </w:r>
     </w:p>
     <w:p>
       <w:r>
-        <w:t xml:space="preserve">B. </w:t>
-      </w:r>
-      <w:r>
-        <w:t xml:space="preserve">[a]*[bc]* </w:t>
+        <w:t>B. [a]*[</w:t>
+      </w:r>
+      <w:proofErr w:type="spellStart"/>
+      <w:r>
+        <w:t>bc</w:t>
+      </w:r>
+      <w:proofErr w:type="spellEnd"/>
+      <w:r>
+        <w:t xml:space="preserve">]* </w:t>
       </w:r>
     </w:p>
     <w:p>
       <w:r>
-        <w:t xml:space="preserve">C. </w:t>
-      </w:r>
-      <w:r>
-        <w:t xml:space="preserve">[abc]+ </w:t>
+        <w:t>C. [</w:t>
+      </w:r>
+      <w:proofErr w:type="spellStart"/>
+      <w:r>
+        <w:t>abc</w:t>
+      </w:r>
+      <w:proofErr w:type="spellEnd"/>
+      <w:r>
+        <w:t xml:space="preserve">]+ </w:t>
       </w:r>
     </w:p>
     <w:p>
       <w:r>
-        <w:t xml:space="preserve">D. </w:t>
-      </w:r>
-      <w:r>
-        <w:t>(a|b|c)(a|b|c)*</w:t>
+        <w:t>D. (</w:t>
+      </w:r>
+      <w:proofErr w:type="spellStart"/>
+      <w:r>
+        <w:t>a|b|c</w:t>
+      </w:r>
+      <w:proofErr w:type="spellEnd"/>
+      <w:r>
+        <w:t>)(</w:t>
+      </w:r>
+      <w:proofErr w:type="spellStart"/>
+      <w:r>
+        <w:t>a|b|c</w:t>
+      </w:r>
+      <w:proofErr w:type="spellEnd"/>
+      <w:r>
+        <w:t>)*</w:t>
       </w:r>
     </w:p>
     <w:p>
@@ -662,112 +652,12 @@
           <w:szCs w:val="22"/>
           <w:lang w:val="en-GB"/>
         </w:rPr>
-        <w:t xml:space="preserve">: </w:t>
-      </w:r>
-      <w:r>
-        <w:rPr>
-          <w:sz w:val="22"/>
-          <w:szCs w:val="22"/>
-          <w:lang w:val="en-GB"/>
-        </w:rPr>
-        <w:t>A</w:t>
-      </w:r>
-      <w:r>
-        <w:rPr>
-          <w:sz w:val="22"/>
-          <w:szCs w:val="22"/>
-          <w:lang w:val="en-GB"/>
-        </w:rPr>
-        <w:t xml:space="preserve">. </w:t>
+        <w:t xml:space="preserve">: A. </w:t>
       </w:r>
     </w:p>
     <w:p>
       <w:r>
-        <w:t>All</w:t>
-      </w:r>
-      <w:r>
-        <w:t xml:space="preserve"> </w:t>
-      </w:r>
-      <w:r>
-        <w:t>strings</w:t>
-      </w:r>
-      <w:r>
-        <w:t xml:space="preserve"> </w:t>
-      </w:r>
-      <w:r>
-        <w:t>consisting</w:t>
-      </w:r>
-      <w:r>
-        <w:t xml:space="preserve"> </w:t>
-      </w:r>
-      <w:r>
-        <w:t>of</w:t>
-      </w:r>
-      <w:r>
-        <w:t xml:space="preserve"> </w:t>
-      </w:r>
-      <w:r>
-        <w:t>0</w:t>
-      </w:r>
-      <w:r>
-        <w:t xml:space="preserve"> </w:t>
-      </w:r>
-      <w:r>
-        <w:t>or</w:t>
-      </w:r>
-      <w:r>
-        <w:t xml:space="preserve"> </w:t>
-      </w:r>
-      <w:r>
-        <w:t>more</w:t>
-      </w:r>
-      <w:r>
-        <w:t xml:space="preserve"> </w:t>
-      </w:r>
-      <w:r>
-        <w:t>a’s,</w:t>
-      </w:r>
-      <w:r>
-        <w:t xml:space="preserve"> </w:t>
-      </w:r>
-      <w:r>
-        <w:t>b’s,</w:t>
-      </w:r>
-      <w:r>
-        <w:t xml:space="preserve"> </w:t>
-      </w:r>
-      <w:r>
-        <w:t>and</w:t>
-      </w:r>
-      <w:r>
-        <w:t xml:space="preserve"> </w:t>
-      </w:r>
-      <w:r>
-        <w:t>c’s</w:t>
-      </w:r>
-      <w:r>
-        <w:t xml:space="preserve"> </w:t>
-      </w:r>
-      <w:r>
-        <w:t>in</w:t>
-      </w:r>
-      <w:r>
-        <w:t xml:space="preserve"> </w:t>
-      </w:r>
-      <w:r>
-        <w:t>any</w:t>
-      </w:r>
-      <w:r>
-        <w:t xml:space="preserve"> </w:t>
-      </w:r>
-      <w:r>
-        <w:t>order.</w:t>
-      </w:r>
-      <w:r>
-        <w:t xml:space="preserve"> </w:t>
-      </w:r>
-      <w:r>
-        <w:t>(This explanation is not necessary for the exam.)</w:t>
+        <w:t>All strings consisting of 0 or more a’s, b’s, and c’s in any order. (This explanation is not necessary for the exam.)</w:t>
       </w:r>
     </w:p>
     <w:p>
@@ -794,12 +684,21 @@
           <w:szCs w:val="22"/>
         </w:rPr>
       </w:pPr>
-      <w:r>
-        <w:rPr>
-          <w:sz w:val="22"/>
-          <w:szCs w:val="22"/>
-        </w:rPr>
-        <w:t>Lec 7.</w:t>
+      <w:proofErr w:type="spellStart"/>
+      <w:r>
+        <w:rPr>
+          <w:sz w:val="22"/>
+          <w:szCs w:val="22"/>
+        </w:rPr>
+        <w:t>Lec</w:t>
+      </w:r>
+      <w:proofErr w:type="spellEnd"/>
+      <w:r>
+        <w:rPr>
+          <w:sz w:val="22"/>
+          <w:szCs w:val="22"/>
+        </w:rPr>
+        <w:t xml:space="preserve"> 7.</w:t>
       </w:r>
       <w:r>
         <w:rPr>
@@ -827,8 +726,17 @@
           <w:sz w:val="22"/>
           <w:szCs w:val="22"/>
         </w:rPr>
-        <w:t>%TableSize</w:t>
-      </w:r>
+        <w:t>%</w:t>
+      </w:r>
+      <w:proofErr w:type="spellStart"/>
+      <w:r>
+        <w:rPr>
+          <w:sz w:val="22"/>
+          <w:szCs w:val="22"/>
+        </w:rPr>
+        <w:t>TableSize</w:t>
+      </w:r>
+      <w:proofErr w:type="spellEnd"/>
       <w:r>
         <w:rPr>
           <w:sz w:val="22"/>
@@ -3881,12 +3789,21 @@
           <w:szCs w:val="22"/>
         </w:rPr>
       </w:pPr>
-      <w:r>
-        <w:rPr>
-          <w:sz w:val="22"/>
-          <w:szCs w:val="22"/>
-        </w:rPr>
-        <w:t xml:space="preserve">Lec 8. </w:t>
+      <w:proofErr w:type="spellStart"/>
+      <w:r>
+        <w:rPr>
+          <w:sz w:val="22"/>
+          <w:szCs w:val="22"/>
+        </w:rPr>
+        <w:t>Lec</w:t>
+      </w:r>
+      <w:proofErr w:type="spellEnd"/>
+      <w:r>
+        <w:rPr>
+          <w:sz w:val="22"/>
+          <w:szCs w:val="22"/>
+        </w:rPr>
+        <w:t xml:space="preserve"> 8. </w:t>
       </w:r>
       <w:r>
         <w:rPr>
@@ -6029,20 +5946,38 @@
           <w:szCs w:val="22"/>
         </w:rPr>
       </w:pPr>
-      <w:r>
-        <w:rPr>
-          <w:sz w:val="22"/>
-          <w:szCs w:val="22"/>
-        </w:rPr>
-        <w:t xml:space="preserve">Lec 9. Consider the following red-black tree. Draw the resulting red-black tree after inserting 6. (Due to lack of color printer, I use black filled circles to denote black nodes, and white </w:t>
-      </w:r>
+      <w:proofErr w:type="spellStart"/>
+      <w:r>
+        <w:rPr>
+          <w:sz w:val="22"/>
+          <w:szCs w:val="22"/>
+        </w:rPr>
+        <w:t>Lec</w:t>
+      </w:r>
+      <w:proofErr w:type="spellEnd"/>
+      <w:r>
+        <w:rPr>
+          <w:sz w:val="22"/>
+          <w:szCs w:val="22"/>
+        </w:rPr>
+        <w:t xml:space="preserve"> 9. Consider the following red-black tree. Draw the resulting red-black tree after inserting 6. (Due to lack of color printer, I use black filled circles to denote black nodes, and white </w:t>
+      </w:r>
+      <w:proofErr w:type="spellStart"/>
       <w:r>
         <w:rPr>
           <w:sz w:val="22"/>
           <w:szCs w:val="22"/>
         </w:rPr>
         <w:lastRenderedPageBreak/>
-        <w:t>circiles to denote red nodes. You may put an annotation beside each node, using r for red, b for black)</w:t>
+        <w:t>circiles</w:t>
+      </w:r>
+      <w:proofErr w:type="spellEnd"/>
+      <w:r>
+        <w:rPr>
+          <w:sz w:val="22"/>
+          <w:szCs w:val="22"/>
+        </w:rPr>
+        <w:t xml:space="preserve"> to denote red nodes. You may put an annotation beside each node, using r for red, b for black)</w:t>
       </w:r>
     </w:p>
     <w:p>
@@ -6191,12 +6126,21 @@
           <w:szCs w:val="22"/>
         </w:rPr>
       </w:pPr>
-      <w:r>
-        <w:rPr>
-          <w:sz w:val="22"/>
-          <w:szCs w:val="22"/>
-        </w:rPr>
-        <w:t xml:space="preserve">Lec. 10. 1) Write out the adjacency list and adjacency matrix representations of the following digraph. 2) Write out the adjacency list and adjacency matrix representations of </w:t>
+      <w:proofErr w:type="spellStart"/>
+      <w:r>
+        <w:rPr>
+          <w:sz w:val="22"/>
+          <w:szCs w:val="22"/>
+        </w:rPr>
+        <w:t>Lec</w:t>
+      </w:r>
+      <w:proofErr w:type="spellEnd"/>
+      <w:r>
+        <w:rPr>
+          <w:sz w:val="22"/>
+          <w:szCs w:val="22"/>
+        </w:rPr>
+        <w:t xml:space="preserve">. 10. 1) Write out the adjacency list and adjacency matrix representations of the following digraph. 2) Write out the adjacency list and adjacency matrix representations of </w:t>
       </w:r>
       <w:r>
         <w:rPr>
@@ -6702,7 +6646,7 @@
           <w:sz w:val="22"/>
           <w:szCs w:val="22"/>
         </w:rPr>
-        <w:t xml:space="preserve">3 → {2} </w:t>
+        <w:t xml:space="preserve">3 → {} </w:t>
       </w:r>
     </w:p>
     <w:p>
@@ -6735,12 +6679,21 @@
           <w:szCs w:val="22"/>
         </w:rPr>
       </w:pPr>
-      <w:r>
-        <w:rPr>
-          <w:sz w:val="22"/>
-          <w:szCs w:val="22"/>
-        </w:rPr>
-        <w:t>Lec. 10. Find a topological sort of the following graph by r</w:t>
+      <w:proofErr w:type="spellStart"/>
+      <w:r>
+        <w:rPr>
+          <w:sz w:val="22"/>
+          <w:szCs w:val="22"/>
+        </w:rPr>
+        <w:t>Lec</w:t>
+      </w:r>
+      <w:proofErr w:type="spellEnd"/>
+      <w:r>
+        <w:rPr>
+          <w:sz w:val="22"/>
+          <w:szCs w:val="22"/>
+        </w:rPr>
+        <w:t>. 10. Find a topological sort of the following graph by r</w:t>
       </w:r>
       <w:r>
         <w:rPr>
@@ -6791,8 +6744,17 @@
           <w:sz w:val="22"/>
           <w:szCs w:val="22"/>
         </w:rPr>
-        <w:t>turn vertices in reverse postorder</w:t>
-      </w:r>
+        <w:t xml:space="preserve">turn vertices in reverse </w:t>
+      </w:r>
+      <w:proofErr w:type="spellStart"/>
+      <w:r>
+        <w:rPr>
+          <w:sz w:val="22"/>
+          <w:szCs w:val="22"/>
+        </w:rPr>
+        <w:t>postorder</w:t>
+      </w:r>
+      <w:proofErr w:type="spellEnd"/>
       <w:r>
         <w:rPr>
           <w:sz w:val="22"/>
@@ -6921,12 +6883,21 @@
           <w:szCs w:val="22"/>
         </w:rPr>
       </w:pPr>
-      <w:r>
-        <w:rPr>
-          <w:sz w:val="22"/>
-          <w:szCs w:val="22"/>
-        </w:rPr>
-        <w:t>Lec. 10. Find a topological sort of the following graph by r</w:t>
+      <w:proofErr w:type="spellStart"/>
+      <w:r>
+        <w:rPr>
+          <w:sz w:val="22"/>
+          <w:szCs w:val="22"/>
+        </w:rPr>
+        <w:t>Lec</w:t>
+      </w:r>
+      <w:proofErr w:type="spellEnd"/>
+      <w:r>
+        <w:rPr>
+          <w:sz w:val="22"/>
+          <w:szCs w:val="22"/>
+        </w:rPr>
+        <w:t>. 10. Find a topological sort of the following graph by r</w:t>
       </w:r>
       <w:r>
         <w:rPr>
@@ -7049,6 +7020,7 @@
           <w:lang w:eastAsia="zh-CN"/>
         </w:rPr>
       </w:pPr>
+      <w:proofErr w:type="spellStart"/>
       <w:r>
         <w:rPr>
           <w:rFonts w:ascii="Times New Roman" w:hAnsi="Times New Roman"/>
@@ -7056,7 +7028,17 @@
           <w:szCs w:val="22"/>
           <w:lang w:eastAsia="zh-CN"/>
         </w:rPr>
-        <w:t xml:space="preserve">Lec. 11. Use Dijkstra’s algorithm to </w:t>
+        <w:t>Lec</w:t>
+      </w:r>
+      <w:proofErr w:type="spellEnd"/>
+      <w:r>
+        <w:rPr>
+          <w:rFonts w:ascii="Times New Roman" w:hAnsi="Times New Roman"/>
+          <w:sz w:val="22"/>
+          <w:szCs w:val="22"/>
+          <w:lang w:eastAsia="zh-CN"/>
+        </w:rPr>
+        <w:t xml:space="preserve">. 11. Use Dijkstra’s algorithm to </w:t>
       </w:r>
       <w:r>
         <w:rPr>
@@ -7393,6 +7375,7 @@
           <w:lang w:eastAsia="zh-CN"/>
         </w:rPr>
       </w:pPr>
+      <w:proofErr w:type="spellStart"/>
       <w:r>
         <w:rPr>
           <w:rFonts w:ascii="Times New Roman" w:hAnsi="Times New Roman"/>
@@ -7400,7 +7383,17 @@
           <w:szCs w:val="22"/>
           <w:lang w:eastAsia="zh-CN"/>
         </w:rPr>
-        <w:t xml:space="preserve">Lec. 11. Consider the following weighted digraph. As part of </w:t>
+        <w:t>Lec</w:t>
+      </w:r>
+      <w:proofErr w:type="spellEnd"/>
+      <w:r>
+        <w:rPr>
+          <w:rFonts w:ascii="Times New Roman" w:hAnsi="Times New Roman"/>
+          <w:sz w:val="22"/>
+          <w:szCs w:val="22"/>
+          <w:lang w:eastAsia="zh-CN"/>
+        </w:rPr>
+        <w:t xml:space="preserve">. 11. Consider the following weighted digraph. As part of </w:t>
       </w:r>
       <w:r>
         <w:rPr>
@@ -7970,18 +7963,17 @@
           <w:lang w:eastAsia="zh-CN"/>
         </w:rPr>
       </w:pPr>
-    </w:p>
-    <w:p>
-      <w:pPr>
-        <w:pStyle w:val="ListParagraph"/>
-        <w:ind w:left="0"/>
-        <w:rPr>
-          <w:rFonts w:ascii="Times New Roman" w:hAnsi="Times New Roman"/>
+      <w:proofErr w:type="spellStart"/>
+      <w:r>
+        <w:rPr>
+          <w:rFonts w:ascii="Times New Roman" w:hAnsi="Times New Roman" w:hint="eastAsia"/>
           <w:sz w:val="22"/>
           <w:szCs w:val="22"/>
           <w:lang w:eastAsia="zh-CN"/>
         </w:rPr>
-      </w:pPr>
+        <w:t>Lec</w:t>
+      </w:r>
+      <w:proofErr w:type="spellEnd"/>
       <w:r>
         <w:rPr>
           <w:rFonts w:ascii="Times New Roman" w:hAnsi="Times New Roman" w:hint="eastAsia"/>
@@ -7989,7 +7981,7 @@
           <w:szCs w:val="22"/>
           <w:lang w:eastAsia="zh-CN"/>
         </w:rPr>
-        <w:t>Lec 12. M</w:t>
+        <w:t xml:space="preserve"> 12. M</w:t>
       </w:r>
       <w:r>
         <w:rPr>
@@ -8895,14 +8887,7 @@
           <w:sz w:val="22"/>
           <w:szCs w:val="22"/>
         </w:rPr>
-        <w:t xml:space="preserve">Draw the max heap tree constructed by adding each element in this order: </w:t>
-      </w:r>
-      <w:r>
-        <w:rPr>
-          <w:sz w:val="22"/>
-          <w:szCs w:val="22"/>
-        </w:rPr>
-        <w:t>40</w:t>
+        <w:t>Draw the max heap tree constructed by adding each element in this order: 40</w:t>
       </w:r>
       <w:r>
         <w:rPr>
@@ -9169,14 +9154,7 @@
           <w:sz w:val="22"/>
           <w:szCs w:val="22"/>
         </w:rPr>
-        <w:t>after removing the root 60 from the max heap tree</w:t>
-      </w:r>
-      <w:r>
-        <w:rPr>
-          <w:sz w:val="22"/>
-          <w:szCs w:val="22"/>
-        </w:rPr>
-        <w:t>.</w:t>
+        <w:t>after removing the root 60 from the max heap tree.</w:t>
       </w:r>
     </w:p>
     <w:p>
@@ -9256,6 +9234,7 @@
           <w:lang w:eastAsia="zh-CN"/>
         </w:rPr>
       </w:pPr>
+      <w:proofErr w:type="spellStart"/>
       <w:r>
         <w:rPr>
           <w:rFonts w:ascii="Times New Roman" w:hAnsi="Times New Roman" w:hint="eastAsia"/>
@@ -9281,7 +9260,17 @@
           <w:szCs w:val="22"/>
           <w:lang w:eastAsia="zh-CN"/>
         </w:rPr>
-        <w:t xml:space="preserve">c 13. </w:t>
+        <w:t>c</w:t>
+      </w:r>
+      <w:proofErr w:type="spellEnd"/>
+      <w:r>
+        <w:rPr>
+          <w:rFonts w:ascii="Times New Roman" w:hAnsi="Times New Roman" w:hint="eastAsia"/>
+          <w:sz w:val="22"/>
+          <w:szCs w:val="22"/>
+          <w:lang w:eastAsia="zh-CN"/>
+        </w:rPr>
+        <w:t xml:space="preserve"> 13. </w:t>
       </w:r>
       <w:r>
         <w:rPr>
@@ -9308,7 +9297,27 @@
           <w:szCs w:val="22"/>
           <w:lang w:eastAsia="zh-CN"/>
         </w:rPr>
-        <w:t>shows a list of numbers to be sorted using mergesort. Show the split</w:t>
+        <w:t xml:space="preserve">shows a list of numbers to be sorted using </w:t>
+      </w:r>
+      <w:proofErr w:type="spellStart"/>
+      <w:r>
+        <w:rPr>
+          <w:rFonts w:ascii="Times New Roman" w:hAnsi="Times New Roman"/>
+          <w:sz w:val="22"/>
+          <w:szCs w:val="22"/>
+          <w:lang w:eastAsia="zh-CN"/>
+        </w:rPr>
+        <w:t>mergesort</w:t>
+      </w:r>
+      <w:proofErr w:type="spellEnd"/>
+      <w:r>
+        <w:rPr>
+          <w:rFonts w:ascii="Times New Roman" w:hAnsi="Times New Roman"/>
+          <w:sz w:val="22"/>
+          <w:szCs w:val="22"/>
+          <w:lang w:eastAsia="zh-CN"/>
+        </w:rPr>
+        <w:t>. Show the split</w:t>
       </w:r>
       <w:r>
         <w:rPr>
@@ -9326,7 +9335,27 @@
           <w:szCs w:val="22"/>
           <w:lang w:eastAsia="zh-CN"/>
         </w:rPr>
-        <w:t>into sublists, then show the merge steps. When there are an odd number of elements in a list,</w:t>
+        <w:t xml:space="preserve">into </w:t>
+      </w:r>
+      <w:proofErr w:type="spellStart"/>
+      <w:r>
+        <w:rPr>
+          <w:rFonts w:ascii="Times New Roman" w:hAnsi="Times New Roman"/>
+          <w:sz w:val="22"/>
+          <w:szCs w:val="22"/>
+          <w:lang w:eastAsia="zh-CN"/>
+        </w:rPr>
+        <w:t>sublists</w:t>
+      </w:r>
+      <w:proofErr w:type="spellEnd"/>
+      <w:r>
+        <w:rPr>
+          <w:rFonts w:ascii="Times New Roman" w:hAnsi="Times New Roman"/>
+          <w:sz w:val="22"/>
+          <w:szCs w:val="22"/>
+          <w:lang w:eastAsia="zh-CN"/>
+        </w:rPr>
+        <w:t>, then show the merge steps. When there are an odd number of elements in a list,</w:t>
       </w:r>
       <w:r>
         <w:rPr>
@@ -9344,7 +9373,47 @@
           <w:szCs w:val="22"/>
           <w:lang w:eastAsia="zh-CN"/>
         </w:rPr>
-        <w:t>make the left sublist larger. Put an ‘X’ on any sublist you don’t use.</w:t>
+        <w:t xml:space="preserve">make the left </w:t>
+      </w:r>
+      <w:proofErr w:type="spellStart"/>
+      <w:r>
+        <w:rPr>
+          <w:rFonts w:ascii="Times New Roman" w:hAnsi="Times New Roman"/>
+          <w:sz w:val="22"/>
+          <w:szCs w:val="22"/>
+          <w:lang w:eastAsia="zh-CN"/>
+        </w:rPr>
+        <w:t>sublist</w:t>
+      </w:r>
+      <w:proofErr w:type="spellEnd"/>
+      <w:r>
+        <w:rPr>
+          <w:rFonts w:ascii="Times New Roman" w:hAnsi="Times New Roman"/>
+          <w:sz w:val="22"/>
+          <w:szCs w:val="22"/>
+          <w:lang w:eastAsia="zh-CN"/>
+        </w:rPr>
+        <w:t xml:space="preserve"> larger. Put an ‘X’ on any </w:t>
+      </w:r>
+      <w:proofErr w:type="spellStart"/>
+      <w:r>
+        <w:rPr>
+          <w:rFonts w:ascii="Times New Roman" w:hAnsi="Times New Roman"/>
+          <w:sz w:val="22"/>
+          <w:szCs w:val="22"/>
+          <w:lang w:eastAsia="zh-CN"/>
+        </w:rPr>
+        <w:t>sublist</w:t>
+      </w:r>
+      <w:proofErr w:type="spellEnd"/>
+      <w:r>
+        <w:rPr>
+          <w:rFonts w:ascii="Times New Roman" w:hAnsi="Times New Roman"/>
+          <w:sz w:val="22"/>
+          <w:szCs w:val="22"/>
+          <w:lang w:eastAsia="zh-CN"/>
+        </w:rPr>
+        <w:t xml:space="preserve"> you don’t use.</w:t>
       </w:r>
     </w:p>
     <w:p>
@@ -10910,6 +10979,7 @@
           <w:lang w:eastAsia="zh-CN"/>
         </w:rPr>
       </w:pPr>
+      <w:proofErr w:type="spellStart"/>
       <w:r>
         <w:rPr>
           <w:rFonts w:ascii="Times New Roman" w:hAnsi="Times New Roman" w:hint="eastAsia"/>
@@ -10935,7 +11005,17 @@
           <w:szCs w:val="22"/>
           <w:lang w:eastAsia="zh-CN"/>
         </w:rPr>
-        <w:t>c. 13</w:t>
+        <w:t>c</w:t>
+      </w:r>
+      <w:proofErr w:type="spellEnd"/>
+      <w:r>
+        <w:rPr>
+          <w:rFonts w:ascii="Times New Roman" w:hAnsi="Times New Roman" w:hint="eastAsia"/>
+          <w:sz w:val="22"/>
+          <w:szCs w:val="22"/>
+          <w:lang w:eastAsia="zh-CN"/>
+        </w:rPr>
+        <w:t>. 13</w:t>
       </w:r>
       <w:r>
         <w:rPr>
@@ -11000,8 +11080,9 @@
           <w:szCs w:val="22"/>
           <w:lang w:eastAsia="zh-CN"/>
         </w:rPr>
-        <w:t xml:space="preserve"> of each sublist as the pivot. In the second row of the chart, enter the pivot in the circle. Then enter the numbers in the left and right sublists to the left and right of the pivot, respectively. (Note that the two sublists need not be the same size.) Repeat this process on every line. If a sublist is empty, just draw an X on it.</w:t>
-      </w:r>
+        <w:t xml:space="preserve"> of each </w:t>
+      </w:r>
+      <w:proofErr w:type="spellStart"/>
       <w:r>
         <w:rPr>
           <w:rFonts w:ascii="Times New Roman" w:hAnsi="Times New Roman"/>
@@ -11009,7 +11090,106 @@
           <w:szCs w:val="22"/>
           <w:lang w:eastAsia="zh-CN"/>
         </w:rPr>
-        <w:t xml:space="preserve"> Draw the coresponding </w:t>
+        <w:t>sublist</w:t>
+      </w:r>
+      <w:proofErr w:type="spellEnd"/>
+      <w:r>
+        <w:rPr>
+          <w:rFonts w:ascii="Times New Roman" w:hAnsi="Times New Roman"/>
+          <w:sz w:val="22"/>
+          <w:szCs w:val="22"/>
+          <w:lang w:eastAsia="zh-CN"/>
+        </w:rPr>
+        <w:t xml:space="preserve"> as the pivot. In the second row of the chart, enter the pivot in the circle. Then enter the numbers in the left and right </w:t>
+      </w:r>
+      <w:proofErr w:type="spellStart"/>
+      <w:r>
+        <w:rPr>
+          <w:rFonts w:ascii="Times New Roman" w:hAnsi="Times New Roman"/>
+          <w:sz w:val="22"/>
+          <w:szCs w:val="22"/>
+          <w:lang w:eastAsia="zh-CN"/>
+        </w:rPr>
+        <w:t>sublists</w:t>
+      </w:r>
+      <w:proofErr w:type="spellEnd"/>
+      <w:r>
+        <w:rPr>
+          <w:rFonts w:ascii="Times New Roman" w:hAnsi="Times New Roman"/>
+          <w:sz w:val="22"/>
+          <w:szCs w:val="22"/>
+          <w:lang w:eastAsia="zh-CN"/>
+        </w:rPr>
+        <w:t xml:space="preserve"> to the left and right of the pivot, respectively. (Note that the two </w:t>
+      </w:r>
+      <w:proofErr w:type="spellStart"/>
+      <w:r>
+        <w:rPr>
+          <w:rFonts w:ascii="Times New Roman" w:hAnsi="Times New Roman"/>
+          <w:sz w:val="22"/>
+          <w:szCs w:val="22"/>
+          <w:lang w:eastAsia="zh-CN"/>
+        </w:rPr>
+        <w:t>sublists</w:t>
+      </w:r>
+      <w:proofErr w:type="spellEnd"/>
+      <w:r>
+        <w:rPr>
+          <w:rFonts w:ascii="Times New Roman" w:hAnsi="Times New Roman"/>
+          <w:sz w:val="22"/>
+          <w:szCs w:val="22"/>
+          <w:lang w:eastAsia="zh-CN"/>
+        </w:rPr>
+        <w:t xml:space="preserve"> need not be the same size.) Repeat this process on every line. If a </w:t>
+      </w:r>
+      <w:proofErr w:type="spellStart"/>
+      <w:r>
+        <w:rPr>
+          <w:rFonts w:ascii="Times New Roman" w:hAnsi="Times New Roman"/>
+          <w:sz w:val="22"/>
+          <w:szCs w:val="22"/>
+          <w:lang w:eastAsia="zh-CN"/>
+        </w:rPr>
+        <w:t>sublist</w:t>
+      </w:r>
+      <w:proofErr w:type="spellEnd"/>
+      <w:r>
+        <w:rPr>
+          <w:rFonts w:ascii="Times New Roman" w:hAnsi="Times New Roman"/>
+          <w:sz w:val="22"/>
+          <w:szCs w:val="22"/>
+          <w:lang w:eastAsia="zh-CN"/>
+        </w:rPr>
+        <w:t xml:space="preserve"> is empty, just draw an X on it.</w:t>
+      </w:r>
+      <w:r>
+        <w:rPr>
+          <w:rFonts w:ascii="Times New Roman" w:hAnsi="Times New Roman"/>
+          <w:sz w:val="22"/>
+          <w:szCs w:val="22"/>
+          <w:lang w:eastAsia="zh-CN"/>
+        </w:rPr>
+        <w:t xml:space="preserve"> Draw the </w:t>
+      </w:r>
+      <w:proofErr w:type="spellStart"/>
+      <w:r>
+        <w:rPr>
+          <w:rFonts w:ascii="Times New Roman" w:hAnsi="Times New Roman"/>
+          <w:sz w:val="22"/>
+          <w:szCs w:val="22"/>
+          <w:lang w:eastAsia="zh-CN"/>
+        </w:rPr>
+        <w:t>coresponding</w:t>
+      </w:r>
+      <w:proofErr w:type="spellEnd"/>
+      <w:r>
+        <w:rPr>
+          <w:rFonts w:ascii="Times New Roman" w:hAnsi="Times New Roman"/>
+          <w:sz w:val="22"/>
+          <w:szCs w:val="22"/>
+          <w:lang w:eastAsia="zh-CN"/>
+        </w:rPr>
+        <w:t xml:space="preserve"> </w:t>
       </w:r>
       <w:r>
         <w:rPr>
@@ -24047,6 +24227,7 @@
           <w:lang w:eastAsia="zh-CN"/>
         </w:rPr>
       </w:pPr>
+      <w:proofErr w:type="spellStart"/>
       <w:r>
         <w:rPr>
           <w:rFonts w:ascii="Times New Roman" w:hAnsi="Times New Roman" w:hint="eastAsia"/>
@@ -24072,7 +24253,17 @@
           <w:szCs w:val="22"/>
           <w:lang w:eastAsia="zh-CN"/>
         </w:rPr>
-        <w:t>c 1</w:t>
+        <w:t>c</w:t>
+      </w:r>
+      <w:proofErr w:type="spellEnd"/>
+      <w:r>
+        <w:rPr>
+          <w:rFonts w:ascii="Times New Roman" w:hAnsi="Times New Roman" w:hint="eastAsia"/>
+          <w:sz w:val="22"/>
+          <w:szCs w:val="22"/>
+          <w:lang w:eastAsia="zh-CN"/>
+        </w:rPr>
+        <w:t xml:space="preserve"> 1</w:t>
       </w:r>
       <w:r>
         <w:rPr>
@@ -24108,7 +24299,27 @@
           <w:szCs w:val="22"/>
           <w:lang w:eastAsia="zh-CN"/>
         </w:rPr>
-        <w:t>, into acending order</w:t>
+        <w:t xml:space="preserve">, into </w:t>
+      </w:r>
+      <w:proofErr w:type="spellStart"/>
+      <w:r>
+        <w:rPr>
+          <w:rFonts w:ascii="Times New Roman" w:hAnsi="Times New Roman" w:hint="eastAsia"/>
+          <w:sz w:val="22"/>
+          <w:szCs w:val="22"/>
+          <w:lang w:eastAsia="zh-CN"/>
+        </w:rPr>
+        <w:t>acending</w:t>
+      </w:r>
+      <w:proofErr w:type="spellEnd"/>
+      <w:r>
+        <w:rPr>
+          <w:rFonts w:ascii="Times New Roman" w:hAnsi="Times New Roman" w:hint="eastAsia"/>
+          <w:sz w:val="22"/>
+          <w:szCs w:val="22"/>
+          <w:lang w:eastAsia="zh-CN"/>
+        </w:rPr>
+        <w:t xml:space="preserve"> order</w:t>
       </w:r>
       <w:r>
         <w:rPr>

</xml_diff>